<commit_message>
Work in Progress 2/25
</commit_message>
<xml_diff>
--- a/Lenh Nguyen_Resume.docx
+++ b/Lenh Nguyen_Resume.docx
@@ -328,7 +328,7 @@
           <w:sz w:val="20"/>
           <w:szCs w:val="20"/>
         </w:rPr>
-        <w:t>Software Engineer</w:t>
+        <w:t>Fullstack Software Engineer</w:t>
       </w:r>
       <w:r>
         <w:rPr>
@@ -353,22 +353,70 @@
           <w:szCs w:val="20"/>
         </w:rPr>
         <w:tab/>
-      </w:r>
-      <w:r>
-        <w:rPr>
-          <w:rFonts w:ascii="Lato" w:hAnsi="Lato" w:cs="Lato"/>
-          <w:sz w:val="20"/>
-          <w:szCs w:val="20"/>
-        </w:rPr>
-        <w:tab/>
-      </w:r>
-      <w:r>
-        <w:rPr>
-          <w:rFonts w:ascii="Lato" w:hAnsi="Lato" w:cs="Lato"/>
-          <w:sz w:val="20"/>
-          <w:szCs w:val="20"/>
-        </w:rPr>
         <w:t>July 2022 – Present</w:t>
+      </w:r>
+    </w:p>
+    <w:p>
+      <w:pPr>
+        <w:tabs>
+          <w:tab w:val="left" w:pos="1980"/>
+          <w:tab w:val="left" w:pos="5760"/>
+          <w:tab w:val="left" w:pos="8460"/>
+        </w:tabs>
+        <w:spacing w:after="0" w:line="240" w:lineRule="auto"/>
+        <w:rPr>
+          <w:rFonts w:ascii="Lato" w:hAnsi="Lato" w:cs="Lato"/>
+          <w:sz w:val="20"/>
+          <w:szCs w:val="20"/>
+        </w:rPr>
+      </w:pPr>
+      <w:r>
+        <w:rPr>
+          <w:rFonts w:ascii="Lato" w:hAnsi="Lato" w:cs="Lato"/>
+          <w:sz w:val="20"/>
+          <w:szCs w:val="20"/>
+        </w:rPr>
+        <w:t xml:space="preserve">RITCA </w:t>
+      </w:r>
+      <w:r>
+        <w:rPr>
+          <w:rFonts w:ascii="Lato" w:hAnsi="Lato" w:cs="Lato"/>
+          <w:sz w:val="20"/>
+          <w:szCs w:val="20"/>
+        </w:rPr>
+        <w:t>–</w:t>
+      </w:r>
+      <w:r>
+        <w:rPr>
+          <w:rFonts w:ascii="Lato" w:hAnsi="Lato" w:cs="Lato"/>
+          <w:sz w:val="20"/>
+          <w:szCs w:val="20"/>
+        </w:rPr>
+        <w:t xml:space="preserve"> </w:t>
+      </w:r>
+      <w:r>
+        <w:rPr>
+          <w:rFonts w:ascii="Lato" w:hAnsi="Lato" w:cs="Lato"/>
+          <w:sz w:val="20"/>
+          <w:szCs w:val="20"/>
+        </w:rPr>
+        <w:t xml:space="preserve">FastAPI, </w:t>
+      </w:r>
+      <w:r>
+        <w:rPr>
+          <w:rFonts w:ascii="Lato" w:hAnsi="Lato" w:cs="Lato"/>
+          <w:sz w:val="20"/>
+          <w:szCs w:val="20"/>
+        </w:rPr>
+        <w:t>Vue</w:t>
+      </w:r>
+      <w:r>
+        <w:rPr>
+          <w:rFonts w:ascii="Lato" w:hAnsi="Lato" w:cs="Lato"/>
+          <w:sz w:val="20"/>
+          <w:szCs w:val="20"/>
+        </w:rPr>
+        <w:t>, Redis, ElasticSearch, Kafka</w:t>
       </w:r>
     </w:p>
     <w:p>
@@ -397,7 +445,7 @@
           <w:sz w:val="20"/>
           <w:szCs w:val="20"/>
         </w:rPr>
-        <w:t>Engineered</w:t>
+        <w:t>Developed</w:t>
       </w:r>
       <w:r>
         <w:rPr>
@@ -413,22 +461,6 @@
           <w:sz w:val="20"/>
           <w:szCs w:val="20"/>
         </w:rPr>
-        <w:t>full</w:t>
-      </w:r>
-      <w:r>
-        <w:rPr>
-          <w:rFonts w:ascii="Lato" w:hAnsi="Lato" w:cs="Lato"/>
-          <w:sz w:val="20"/>
-          <w:szCs w:val="20"/>
-        </w:rPr>
-        <w:t xml:space="preserve">-stack </w:t>
-      </w:r>
-      <w:r>
-        <w:rPr>
-          <w:rFonts w:ascii="Lato" w:hAnsi="Lato" w:cs="Lato"/>
-          <w:sz w:val="20"/>
-          <w:szCs w:val="20"/>
-        </w:rPr>
         <w:t>web application</w:t>
       </w:r>
       <w:r>
@@ -453,7 +485,23 @@
           <w:sz w:val="20"/>
           <w:szCs w:val="20"/>
         </w:rPr>
-        <w:t xml:space="preserve"> real-time data feed </w:t>
+        <w:t xml:space="preserve"> real-time data </w:t>
+      </w:r>
+      <w:r>
+        <w:rPr>
+          <w:rFonts w:ascii="Lato" w:hAnsi="Lato" w:cs="Lato"/>
+          <w:sz w:val="20"/>
+          <w:szCs w:val="20"/>
+        </w:rPr>
+        <w:t>stream</w:t>
+      </w:r>
+      <w:r>
+        <w:rPr>
+          <w:rFonts w:ascii="Lato" w:hAnsi="Lato" w:cs="Lato"/>
+          <w:sz w:val="20"/>
+          <w:szCs w:val="20"/>
+        </w:rPr>
+        <w:t xml:space="preserve"> </w:t>
       </w:r>
       <w:r>
         <w:rPr>
@@ -510,6 +558,14 @@
           <w:szCs w:val="20"/>
         </w:rPr>
         <w:t>United States</w:t>
+      </w:r>
+      <w:r>
+        <w:rPr>
+          <w:rFonts w:ascii="Lato" w:hAnsi="Lato" w:cs="Lato"/>
+          <w:sz w:val="20"/>
+          <w:szCs w:val="20"/>
+        </w:rPr>
+        <w:t xml:space="preserve"> using Vue</w:t>
       </w:r>
       <w:r>
         <w:rPr>
@@ -618,79 +674,15 @@
           <w:sz w:val="20"/>
           <w:szCs w:val="20"/>
         </w:rPr>
-        <w:t>Designed and built</w:t>
-      </w:r>
-      <w:r>
-        <w:rPr>
-          <w:rFonts w:ascii="Lato" w:hAnsi="Lato" w:cs="Lato"/>
-          <w:sz w:val="20"/>
-          <w:szCs w:val="20"/>
-        </w:rPr>
-        <w:t xml:space="preserve"> </w:t>
-      </w:r>
-      <w:r>
-        <w:rPr>
-          <w:rFonts w:ascii="Lato" w:hAnsi="Lato" w:cs="Lato"/>
-          <w:sz w:val="20"/>
-          <w:szCs w:val="20"/>
-        </w:rPr>
-        <w:t>browser-based</w:t>
-      </w:r>
-      <w:r>
-        <w:rPr>
-          <w:rFonts w:ascii="Lato" w:hAnsi="Lato" w:cs="Lato"/>
-          <w:sz w:val="20"/>
-          <w:szCs w:val="20"/>
-        </w:rPr>
-        <w:t xml:space="preserve"> common operating picture application that would allow analysts</w:t>
-      </w:r>
-      <w:r>
-        <w:rPr>
-          <w:rFonts w:ascii="Lato" w:hAnsi="Lato" w:cs="Lato"/>
-          <w:sz w:val="20"/>
-          <w:szCs w:val="20"/>
-        </w:rPr>
-        <w:t xml:space="preserve"> and decision makers</w:t>
-      </w:r>
-      <w:r>
-        <w:rPr>
-          <w:rFonts w:ascii="Lato" w:hAnsi="Lato" w:cs="Lato"/>
-          <w:sz w:val="20"/>
-          <w:szCs w:val="20"/>
-        </w:rPr>
-        <w:t xml:space="preserve"> </w:t>
-      </w:r>
-      <w:r>
-        <w:rPr>
-          <w:rFonts w:ascii="Lato" w:hAnsi="Lato" w:cs="Lato"/>
-          <w:sz w:val="20"/>
-          <w:szCs w:val="20"/>
-        </w:rPr>
-        <w:t xml:space="preserve">in the information operation space </w:t>
-      </w:r>
-      <w:r>
-        <w:rPr>
-          <w:rFonts w:ascii="Lato" w:hAnsi="Lato" w:cs="Lato"/>
-          <w:sz w:val="20"/>
-          <w:szCs w:val="20"/>
-        </w:rPr>
-        <w:t xml:space="preserve">to build analytics dashboard with real-time </w:t>
-      </w:r>
-      <w:r>
-        <w:rPr>
-          <w:rFonts w:ascii="Lato" w:hAnsi="Lato" w:cs="Lato"/>
-          <w:sz w:val="20"/>
-          <w:szCs w:val="20"/>
-        </w:rPr>
-        <w:t>streaming data</w:t>
-      </w:r>
-      <w:r>
-        <w:rPr>
-          <w:rFonts w:ascii="Lato" w:hAnsi="Lato" w:cs="Lato"/>
-          <w:sz w:val="20"/>
-          <w:szCs w:val="20"/>
-        </w:rPr>
-        <w:t xml:space="preserve"> from third party sources.</w:t>
+        <w:t xml:space="preserve">Spearheaded the initiative for </w:t>
+      </w:r>
+      <w:r>
+        <w:rPr>
+          <w:rFonts w:ascii="Lato" w:hAnsi="Lato" w:cs="Lato"/>
+          <w:sz w:val="20"/>
+          <w:szCs w:val="20"/>
+        </w:rPr>
+        <w:t>state management using TanStack Query, enabling optimistic mutation, client-side caching, deduplicating requests, and most importantly, pull-based state synchronization with backend.</w:t>
       </w:r>
     </w:p>
     <w:p>
@@ -719,39 +711,46 @@
           <w:sz w:val="20"/>
           <w:szCs w:val="20"/>
         </w:rPr>
-        <w:t>Developed RAG-based tool suite that enables Q&amp;A, generative summaries, unsupervised</w:t>
-      </w:r>
-      <w:r>
-        <w:rPr>
-          <w:rFonts w:ascii="Lato" w:hAnsi="Lato" w:cs="Lato"/>
-          <w:sz w:val="20"/>
-          <w:szCs w:val="20"/>
-        </w:rPr>
-        <w:t xml:space="preserve"> </w:t>
-      </w:r>
-      <w:r>
-        <w:rPr>
-          <w:rFonts w:ascii="Lato" w:hAnsi="Lato" w:cs="Lato"/>
-          <w:sz w:val="20"/>
-          <w:szCs w:val="20"/>
-        </w:rPr>
-        <w:t xml:space="preserve">document </w:t>
-      </w:r>
-      <w:r>
-        <w:rPr>
-          <w:rFonts w:ascii="Lato" w:hAnsi="Lato" w:cs="Lato"/>
-          <w:sz w:val="20"/>
-          <w:szCs w:val="20"/>
-        </w:rPr>
-        <w:t>headline</w:t>
-      </w:r>
-      <w:r>
-        <w:rPr>
-          <w:rFonts w:ascii="Lato" w:hAnsi="Lato" w:cs="Lato"/>
-          <w:sz w:val="20"/>
-          <w:szCs w:val="20"/>
-        </w:rPr>
-        <w:t xml:space="preserve"> clustering, embedded vector query over documents at scale.</w:t>
+        <w:t xml:space="preserve">Optimized latency of crucial payload on application startup using a combination of gzip, faster JSON serializer, single validation on data, </w:t>
+      </w:r>
+      <w:r>
+        <w:rPr>
+          <w:rFonts w:ascii="Lato" w:hAnsi="Lato" w:cs="Lato"/>
+          <w:sz w:val="20"/>
+          <w:szCs w:val="20"/>
+        </w:rPr>
+        <w:t>server-side caching</w:t>
+      </w:r>
+      <w:r>
+        <w:rPr>
+          <w:rFonts w:ascii="Lato" w:hAnsi="Lato" w:cs="Lato"/>
+          <w:sz w:val="20"/>
+          <w:szCs w:val="20"/>
+        </w:rPr>
+        <w:t xml:space="preserve"> using Redis.</w:t>
+      </w:r>
+    </w:p>
+    <w:p>
+      <w:pPr>
+        <w:tabs>
+          <w:tab w:val="left" w:pos="1980"/>
+          <w:tab w:val="left" w:pos="5760"/>
+          <w:tab w:val="left" w:pos="8460"/>
+        </w:tabs>
+        <w:spacing w:after="0" w:line="240" w:lineRule="auto"/>
+        <w:rPr>
+          <w:rFonts w:ascii="Lato" w:hAnsi="Lato" w:cs="Lato"/>
+          <w:sz w:val="20"/>
+          <w:szCs w:val="20"/>
+        </w:rPr>
+      </w:pPr>
+      <w:r>
+        <w:rPr>
+          <w:rFonts w:ascii="Lato" w:hAnsi="Lato" w:cs="Lato"/>
+          <w:sz w:val="20"/>
+          <w:szCs w:val="20"/>
+        </w:rPr>
+        <w:t>IEDV – FastAPI, Angular, Postgres, OpenAPI</w:t>
       </w:r>
     </w:p>
     <w:p>
@@ -780,7 +779,7 @@
           <w:sz w:val="20"/>
           <w:szCs w:val="20"/>
         </w:rPr>
-        <w:t>Maintained</w:t>
+        <w:t>Designed and built</w:t>
       </w:r>
       <w:r>
         <w:rPr>
@@ -796,55 +795,23 @@
           <w:sz w:val="20"/>
           <w:szCs w:val="20"/>
         </w:rPr>
-        <w:t>a</w:t>
-      </w:r>
-      <w:r>
-        <w:rPr>
-          <w:rFonts w:ascii="Lato" w:hAnsi="Lato" w:cs="Lato"/>
-          <w:sz w:val="20"/>
-          <w:szCs w:val="20"/>
-        </w:rPr>
-        <w:t xml:space="preserve"> t</w:t>
-      </w:r>
-      <w:r>
-        <w:rPr>
-          <w:rFonts w:ascii="Lato" w:hAnsi="Lato" w:cs="Lato"/>
-          <w:sz w:val="20"/>
-          <w:szCs w:val="20"/>
-        </w:rPr>
-        <w:t xml:space="preserve">ranslation service </w:t>
-      </w:r>
-      <w:r>
-        <w:rPr>
-          <w:rFonts w:ascii="Lato" w:hAnsi="Lato" w:cs="Lato"/>
-          <w:sz w:val="20"/>
-          <w:szCs w:val="20"/>
-        </w:rPr>
-        <w:t xml:space="preserve">internally used </w:t>
-      </w:r>
-      <w:r>
-        <w:rPr>
-          <w:rFonts w:ascii="Lato" w:hAnsi="Lato" w:cs="Lato"/>
-          <w:sz w:val="20"/>
-          <w:szCs w:val="20"/>
-        </w:rPr>
-        <w:t>by analysts and developers</w:t>
-      </w:r>
-      <w:r>
-        <w:rPr>
-          <w:rFonts w:ascii="Lato" w:hAnsi="Lato" w:cs="Lato"/>
-          <w:sz w:val="20"/>
-          <w:szCs w:val="20"/>
-        </w:rPr>
-        <w:t xml:space="preserve"> at APL</w:t>
-      </w:r>
-      <w:r>
-        <w:rPr>
-          <w:rFonts w:ascii="Lato" w:hAnsi="Lato" w:cs="Lato"/>
-          <w:sz w:val="20"/>
-          <w:szCs w:val="20"/>
-        </w:rPr>
-        <w:t>.</w:t>
+        <w:t>browser-based</w:t>
+      </w:r>
+      <w:r>
+        <w:rPr>
+          <w:rFonts w:ascii="Lato" w:hAnsi="Lato" w:cs="Lato"/>
+          <w:sz w:val="20"/>
+          <w:szCs w:val="20"/>
+        </w:rPr>
+        <w:t xml:space="preserve"> common operating picture application that would allow analysts</w:t>
+      </w:r>
+      <w:r>
+        <w:rPr>
+          <w:rFonts w:ascii="Lato" w:hAnsi="Lato" w:cs="Lato"/>
+          <w:sz w:val="20"/>
+          <w:szCs w:val="20"/>
+        </w:rPr>
+        <w:t xml:space="preserve"> and decision makers</w:t>
       </w:r>
       <w:r>
         <w:rPr>
@@ -853,6 +820,61 @@
           <w:szCs w:val="20"/>
         </w:rPr>
         <w:t xml:space="preserve"> </w:t>
+      </w:r>
+      <w:r>
+        <w:rPr>
+          <w:rFonts w:ascii="Lato" w:hAnsi="Lato" w:cs="Lato"/>
+          <w:sz w:val="20"/>
+          <w:szCs w:val="20"/>
+        </w:rPr>
+        <w:t xml:space="preserve">in the information operation space </w:t>
+      </w:r>
+      <w:r>
+        <w:rPr>
+          <w:rFonts w:ascii="Lato" w:hAnsi="Lato" w:cs="Lato"/>
+          <w:sz w:val="20"/>
+          <w:szCs w:val="20"/>
+        </w:rPr>
+        <w:t xml:space="preserve">to build analytics dashboard with real-time </w:t>
+      </w:r>
+      <w:r>
+        <w:rPr>
+          <w:rFonts w:ascii="Lato" w:hAnsi="Lato" w:cs="Lato"/>
+          <w:sz w:val="20"/>
+          <w:szCs w:val="20"/>
+        </w:rPr>
+        <w:t>streaming data</w:t>
+      </w:r>
+      <w:r>
+        <w:rPr>
+          <w:rFonts w:ascii="Lato" w:hAnsi="Lato" w:cs="Lato"/>
+          <w:sz w:val="20"/>
+          <w:szCs w:val="20"/>
+        </w:rPr>
+        <w:t xml:space="preserve"> from third party sources.</w:t>
+      </w:r>
+    </w:p>
+    <w:p>
+      <w:pPr>
+        <w:tabs>
+          <w:tab w:val="left" w:pos="1980"/>
+          <w:tab w:val="left" w:pos="5760"/>
+          <w:tab w:val="left" w:pos="8460"/>
+        </w:tabs>
+        <w:spacing w:after="0" w:line="240" w:lineRule="auto"/>
+        <w:rPr>
+          <w:rFonts w:ascii="Lato" w:hAnsi="Lato" w:cs="Lato"/>
+          <w:sz w:val="20"/>
+          <w:szCs w:val="20"/>
+        </w:rPr>
+      </w:pPr>
+      <w:r>
+        <w:rPr>
+          <w:rFonts w:ascii="Lato" w:hAnsi="Lato" w:cs="Lato"/>
+          <w:sz w:val="20"/>
+          <w:szCs w:val="20"/>
+        </w:rPr>
+        <w:t>Coherence – FastAPI, Angular, ElasticSearch, RabbitMQ</w:t>
       </w:r>
     </w:p>
     <w:p>
@@ -881,15 +903,70 @@
           <w:sz w:val="20"/>
           <w:szCs w:val="20"/>
         </w:rPr>
-        <w:t>Streamlined</w:t>
-      </w:r>
-      <w:r>
-        <w:rPr>
-          <w:rFonts w:ascii="Lato" w:hAnsi="Lato" w:cs="Lato"/>
-          <w:sz w:val="20"/>
-          <w:szCs w:val="20"/>
-        </w:rPr>
-        <w:t xml:space="preserve"> a system to ingest and enrich text and image data from various data sources using open-source AI/ML algorithms and models. Supported numerous teams and projects across APL with this enriched data lake via Kafka streams, API, analytics interfaces.</w:t>
+        <w:t>Developed RAG-based tool suite that enables Q&amp;A, generative summaries, unsupervised</w:t>
+      </w:r>
+      <w:r>
+        <w:rPr>
+          <w:rFonts w:ascii="Lato" w:hAnsi="Lato" w:cs="Lato"/>
+          <w:sz w:val="20"/>
+          <w:szCs w:val="20"/>
+        </w:rPr>
+        <w:t xml:space="preserve"> </w:t>
+      </w:r>
+      <w:r>
+        <w:rPr>
+          <w:rFonts w:ascii="Lato" w:hAnsi="Lato" w:cs="Lato"/>
+          <w:sz w:val="20"/>
+          <w:szCs w:val="20"/>
+        </w:rPr>
+        <w:t xml:space="preserve">document </w:t>
+      </w:r>
+      <w:r>
+        <w:rPr>
+          <w:rFonts w:ascii="Lato" w:hAnsi="Lato" w:cs="Lato"/>
+          <w:sz w:val="20"/>
+          <w:szCs w:val="20"/>
+        </w:rPr>
+        <w:t>headline</w:t>
+      </w:r>
+      <w:r>
+        <w:rPr>
+          <w:rFonts w:ascii="Lato" w:hAnsi="Lato" w:cs="Lato"/>
+          <w:sz w:val="20"/>
+          <w:szCs w:val="20"/>
+        </w:rPr>
+        <w:t xml:space="preserve"> clustering, embedded vector query over documents at scale.</w:t>
+      </w:r>
+    </w:p>
+    <w:p>
+      <w:pPr>
+        <w:tabs>
+          <w:tab w:val="left" w:pos="1980"/>
+          <w:tab w:val="left" w:pos="5760"/>
+          <w:tab w:val="left" w:pos="8460"/>
+        </w:tabs>
+        <w:spacing w:after="0" w:line="240" w:lineRule="auto"/>
+        <w:rPr>
+          <w:rFonts w:ascii="Lato" w:hAnsi="Lato" w:cs="Lato"/>
+          <w:sz w:val="20"/>
+          <w:szCs w:val="20"/>
+        </w:rPr>
+      </w:pPr>
+      <w:r>
+        <w:rPr>
+          <w:rFonts w:ascii="Lato" w:hAnsi="Lato" w:cs="Lato"/>
+          <w:sz w:val="20"/>
+          <w:szCs w:val="20"/>
+        </w:rPr>
+        <w:t xml:space="preserve">Cobalt </w:t>
+      </w:r>
+      <w:r>
+        <w:rPr>
+          <w:rFonts w:ascii="Lato" w:hAnsi="Lato" w:cs="Lato"/>
+          <w:sz w:val="20"/>
+          <w:szCs w:val="20"/>
+        </w:rPr>
+        <w:t>– FastAPI, Angular, ElasticSearch, MinIO/S3, Kafka</w:t>
       </w:r>
     </w:p>
     <w:p>
@@ -918,23 +995,7 @@
           <w:sz w:val="20"/>
           <w:szCs w:val="20"/>
         </w:rPr>
-        <w:t xml:space="preserve">Optimized </w:t>
-      </w:r>
-      <w:r>
-        <w:rPr>
-          <w:rFonts w:ascii="Lato" w:hAnsi="Lato" w:cs="Lato"/>
-          <w:sz w:val="20"/>
-          <w:szCs w:val="20"/>
-        </w:rPr>
-        <w:t xml:space="preserve">ETL data pipeline </w:t>
-      </w:r>
-      <w:r>
-        <w:rPr>
-          <w:rFonts w:ascii="Lato" w:hAnsi="Lato" w:cs="Lato"/>
-          <w:sz w:val="20"/>
-          <w:szCs w:val="20"/>
-        </w:rPr>
-        <w:t>for</w:t>
+        <w:t>Maintained</w:t>
       </w:r>
       <w:r>
         <w:rPr>
@@ -950,71 +1011,47 @@
           <w:sz w:val="20"/>
           <w:szCs w:val="20"/>
         </w:rPr>
-        <w:t>video data</w:t>
-      </w:r>
-      <w:r>
-        <w:rPr>
-          <w:rFonts w:ascii="Lato" w:hAnsi="Lato" w:cs="Lato"/>
-          <w:sz w:val="20"/>
-          <w:szCs w:val="20"/>
-        </w:rPr>
-        <w:t xml:space="preserve">, </w:t>
-      </w:r>
-      <w:r>
-        <w:rPr>
-          <w:rFonts w:ascii="Lato" w:hAnsi="Lato" w:cs="Lato"/>
-          <w:sz w:val="20"/>
-          <w:szCs w:val="20"/>
-        </w:rPr>
-        <w:t>resulted</w:t>
-      </w:r>
-      <w:r>
-        <w:rPr>
-          <w:rFonts w:ascii="Lato" w:hAnsi="Lato" w:cs="Lato"/>
-          <w:sz w:val="20"/>
-          <w:szCs w:val="20"/>
-        </w:rPr>
-        <w:t xml:space="preserve"> in 80% increase in throughput</w:t>
-      </w:r>
-      <w:r>
-        <w:rPr>
-          <w:rFonts w:ascii="Lato" w:hAnsi="Lato" w:cs="Lato"/>
-          <w:sz w:val="20"/>
-          <w:szCs w:val="20"/>
-        </w:rPr>
-        <w:t>. Integrated with remote storage</w:t>
-      </w:r>
-      <w:r>
-        <w:rPr>
-          <w:rFonts w:ascii="Lato" w:hAnsi="Lato" w:cs="Lato"/>
-          <w:sz w:val="20"/>
-          <w:szCs w:val="20"/>
-        </w:rPr>
-        <w:t xml:space="preserve"> and image detection models for</w:t>
-      </w:r>
-      <w:r>
-        <w:rPr>
-          <w:rFonts w:ascii="Lato" w:hAnsi="Lato" w:cs="Lato"/>
-          <w:sz w:val="20"/>
-          <w:szCs w:val="20"/>
-        </w:rPr>
-        <w:t xml:space="preserve"> enhanced </w:t>
-      </w:r>
-      <w:r>
-        <w:rPr>
-          <w:rFonts w:ascii="Lato" w:hAnsi="Lato" w:cs="Lato"/>
-          <w:sz w:val="20"/>
-          <w:szCs w:val="20"/>
-        </w:rPr>
-        <w:t>test</w:t>
-      </w:r>
-      <w:r>
-        <w:rPr>
-          <w:rFonts w:ascii="Lato" w:hAnsi="Lato" w:cs="Lato"/>
-          <w:sz w:val="20"/>
-          <w:szCs w:val="20"/>
-        </w:rPr>
-        <w:t xml:space="preserve"> and evaluation</w:t>
+        <w:t>a</w:t>
+      </w:r>
+      <w:r>
+        <w:rPr>
+          <w:rFonts w:ascii="Lato" w:hAnsi="Lato" w:cs="Lato"/>
+          <w:sz w:val="20"/>
+          <w:szCs w:val="20"/>
+        </w:rPr>
+        <w:t xml:space="preserve"> t</w:t>
+      </w:r>
+      <w:r>
+        <w:rPr>
+          <w:rFonts w:ascii="Lato" w:hAnsi="Lato" w:cs="Lato"/>
+          <w:sz w:val="20"/>
+          <w:szCs w:val="20"/>
+        </w:rPr>
+        <w:t xml:space="preserve">ranslation service </w:t>
+      </w:r>
+      <w:r>
+        <w:rPr>
+          <w:rFonts w:ascii="Lato" w:hAnsi="Lato" w:cs="Lato"/>
+          <w:sz w:val="20"/>
+          <w:szCs w:val="20"/>
+        </w:rPr>
+        <w:t xml:space="preserve">internally used </w:t>
+      </w:r>
+      <w:r>
+        <w:rPr>
+          <w:rFonts w:ascii="Lato" w:hAnsi="Lato" w:cs="Lato"/>
+          <w:sz w:val="20"/>
+          <w:szCs w:val="20"/>
+        </w:rPr>
+        <w:t>by analysts and developers</w:t>
+      </w:r>
+      <w:r>
+        <w:rPr>
+          <w:rFonts w:ascii="Lato" w:hAnsi="Lato" w:cs="Lato"/>
+          <w:sz w:val="20"/>
+          <w:szCs w:val="20"/>
+        </w:rPr>
+        <w:t xml:space="preserve"> at APL</w:t>
       </w:r>
       <w:r>
         <w:rPr>
@@ -1023,6 +1060,14 @@
           <w:szCs w:val="20"/>
         </w:rPr>
         <w:t>.</w:t>
+      </w:r>
+      <w:r>
+        <w:rPr>
+          <w:rFonts w:ascii="Lato" w:hAnsi="Lato" w:cs="Lato"/>
+          <w:sz w:val="20"/>
+          <w:szCs w:val="20"/>
+        </w:rPr>
+        <w:t xml:space="preserve"> </w:t>
       </w:r>
     </w:p>
     <w:p>
@@ -1051,15 +1096,15 @@
           <w:sz w:val="20"/>
           <w:szCs w:val="20"/>
         </w:rPr>
-        <w:t>Prototyped</w:t>
-      </w:r>
-      <w:r>
-        <w:rPr>
-          <w:rFonts w:ascii="Lato" w:hAnsi="Lato" w:cs="Lato"/>
-          <w:sz w:val="20"/>
-          <w:szCs w:val="20"/>
-        </w:rPr>
-        <w:t xml:space="preserve"> a stylometric system to fingerprint and attribute authorship from literary pattern, contributing to efforts to combat the rise of disinformation and ghost-writing.</w:t>
+        <w:t>Streamlined</w:t>
+      </w:r>
+      <w:r>
+        <w:rPr>
+          <w:rFonts w:ascii="Lato" w:hAnsi="Lato" w:cs="Lato"/>
+          <w:sz w:val="20"/>
+          <w:szCs w:val="20"/>
+        </w:rPr>
+        <w:t xml:space="preserve"> a system to ingest and enrich text and image data from various data sources using open-source AI/ML algorithms and models. Supported numerous teams and projects across APL with this enriched data lake via Kafka streams, API, analytics interfaces.</w:t>
       </w:r>
     </w:p>
     <w:p>
@@ -1088,188 +1133,33 @@
           <w:sz w:val="20"/>
           <w:szCs w:val="20"/>
         </w:rPr>
-        <w:t xml:space="preserve">Prototyped </w:t>
-      </w:r>
-      <w:r>
-        <w:rPr>
-          <w:rFonts w:ascii="Lato" w:hAnsi="Lato" w:cs="Lato"/>
-          <w:sz w:val="20"/>
-          <w:szCs w:val="20"/>
-        </w:rPr>
-        <w:t>an</w:t>
-      </w:r>
-      <w:r>
-        <w:rPr>
-          <w:rFonts w:ascii="Lato" w:hAnsi="Lato" w:cs="Lato"/>
-          <w:sz w:val="20"/>
-          <w:szCs w:val="20"/>
-        </w:rPr>
-        <w:t xml:space="preserve"> </w:t>
-      </w:r>
-      <w:r>
-        <w:rPr>
-          <w:rFonts w:ascii="Lato" w:hAnsi="Lato" w:cs="Lato"/>
-          <w:sz w:val="20"/>
-          <w:szCs w:val="20"/>
-        </w:rPr>
-        <w:t xml:space="preserve">LLM-enabled interface </w:t>
-      </w:r>
-      <w:r>
-        <w:rPr>
-          <w:rFonts w:ascii="Lato" w:hAnsi="Lato" w:cs="Lato"/>
-          <w:sz w:val="20"/>
-          <w:szCs w:val="20"/>
-        </w:rPr>
-        <w:t xml:space="preserve">to </w:t>
-      </w:r>
-      <w:r>
-        <w:rPr>
-          <w:rFonts w:ascii="Lato" w:hAnsi="Lato" w:cs="Lato"/>
-          <w:sz w:val="20"/>
-          <w:szCs w:val="20"/>
-        </w:rPr>
-        <w:t>UAV</w:t>
-      </w:r>
-      <w:r>
-        <w:rPr>
-          <w:rFonts w:ascii="Lato" w:hAnsi="Lato" w:cs="Lato"/>
-          <w:sz w:val="20"/>
-          <w:szCs w:val="20"/>
-        </w:rPr>
-        <w:t xml:space="preserve"> operators</w:t>
-      </w:r>
-      <w:r>
-        <w:rPr>
-          <w:rFonts w:ascii="Lato" w:hAnsi="Lato" w:cs="Lato"/>
-          <w:sz w:val="20"/>
-          <w:szCs w:val="20"/>
-        </w:rPr>
-        <w:t xml:space="preserve"> as</w:t>
-      </w:r>
-      <w:r>
-        <w:rPr>
-          <w:rFonts w:ascii="Lato" w:hAnsi="Lato" w:cs="Lato"/>
-          <w:sz w:val="20"/>
-          <w:szCs w:val="20"/>
-        </w:rPr>
-        <w:t xml:space="preserve"> a proof-of-concept</w:t>
-      </w:r>
-      <w:r>
-        <w:rPr>
-          <w:rFonts w:ascii="Lato" w:hAnsi="Lato" w:cs="Lato"/>
-          <w:sz w:val="20"/>
-          <w:szCs w:val="20"/>
-        </w:rPr>
-        <w:t>. Briefed to program managers and successfully sought buy-in.</w:t>
+        <w:t>Spearheaded GitOps initiatives to deploy rigorous CI/CD pipelines, resulting in 80% reduction in deployment time</w:t>
+      </w:r>
+      <w:r>
+        <w:rPr>
+          <w:rFonts w:ascii="Lato" w:hAnsi="Lato" w:cs="Lato"/>
+          <w:sz w:val="20"/>
+          <w:szCs w:val="20"/>
+        </w:rPr>
+        <w:t xml:space="preserve">, </w:t>
+      </w:r>
+      <w:r>
+        <w:rPr>
+          <w:rFonts w:ascii="Lato" w:hAnsi="Lato" w:cs="Lato"/>
+          <w:sz w:val="20"/>
+          <w:szCs w:val="20"/>
+        </w:rPr>
+        <w:t>enhanced code quality, team efficiency.</w:t>
       </w:r>
     </w:p>
     <w:p>
       <w:pPr>
-        <w:pStyle w:val="ListParagraph"/>
-        <w:numPr>
-          <w:ilvl w:val="0"/>
-          <w:numId w:val="14"/>
-        </w:numPr>
         <w:tabs>
           <w:tab w:val="left" w:pos="1980"/>
           <w:tab w:val="left" w:pos="5760"/>
           <w:tab w:val="left" w:pos="8460"/>
         </w:tabs>
         <w:spacing w:after="0" w:line="240" w:lineRule="auto"/>
-        <w:ind w:left="720" w:hanging="270"/>
-        <w:rPr>
-          <w:rFonts w:ascii="Lato" w:hAnsi="Lato" w:cs="Lato"/>
-          <w:sz w:val="20"/>
-          <w:szCs w:val="20"/>
-        </w:rPr>
-      </w:pPr>
-      <w:r>
-        <w:rPr>
-          <w:rFonts w:ascii="Lato" w:hAnsi="Lato" w:cs="Lato"/>
-          <w:sz w:val="20"/>
-          <w:szCs w:val="20"/>
-        </w:rPr>
-        <w:t>Spearheaded GitOps initiatives to deploy rigorous CI/CD pipelines, resulting in 80% reduction in deployment time</w:t>
-      </w:r>
-      <w:r>
-        <w:rPr>
-          <w:rFonts w:ascii="Lato" w:hAnsi="Lato" w:cs="Lato"/>
-          <w:sz w:val="20"/>
-          <w:szCs w:val="20"/>
-        </w:rPr>
-        <w:t xml:space="preserve">, </w:t>
-      </w:r>
-      <w:r>
-        <w:rPr>
-          <w:rFonts w:ascii="Lato" w:hAnsi="Lato" w:cs="Lato"/>
-          <w:sz w:val="20"/>
-          <w:szCs w:val="20"/>
-        </w:rPr>
-        <w:t>enhanced code quality, team efficiency.</w:t>
-      </w:r>
-    </w:p>
-    <w:p>
-      <w:pPr>
-        <w:pStyle w:val="ListParagraph"/>
-        <w:numPr>
-          <w:ilvl w:val="0"/>
-          <w:numId w:val="14"/>
-        </w:numPr>
-        <w:tabs>
-          <w:tab w:val="left" w:pos="1980"/>
-          <w:tab w:val="left" w:pos="5760"/>
-          <w:tab w:val="left" w:pos="8460"/>
-        </w:tabs>
-        <w:spacing w:after="0" w:line="240" w:lineRule="auto"/>
-        <w:ind w:left="720" w:hanging="270"/>
-        <w:rPr>
-          <w:rFonts w:ascii="Lato" w:hAnsi="Lato" w:cs="Lato"/>
-          <w:sz w:val="20"/>
-          <w:szCs w:val="20"/>
-        </w:rPr>
-      </w:pPr>
-      <w:r>
-        <w:rPr>
-          <w:rFonts w:ascii="Lato" w:hAnsi="Lato" w:cs="Lato"/>
-          <w:sz w:val="20"/>
-          <w:szCs w:val="20"/>
-        </w:rPr>
-        <w:t>Fostered knowledge-sharing culture across the branch by holding workshop</w:t>
-      </w:r>
-      <w:r>
-        <w:rPr>
-          <w:rFonts w:ascii="Lato" w:hAnsi="Lato" w:cs="Lato"/>
-          <w:sz w:val="20"/>
-          <w:szCs w:val="20"/>
-        </w:rPr>
-        <w:t>s</w:t>
-      </w:r>
-      <w:r>
-        <w:rPr>
-          <w:rFonts w:ascii="Lato" w:hAnsi="Lato" w:cs="Lato"/>
-          <w:sz w:val="20"/>
-          <w:szCs w:val="20"/>
-        </w:rPr>
-        <w:t xml:space="preserve"> on common design patterns, large language model local deployment to audience of 60</w:t>
-      </w:r>
-      <w:r>
-        <w:rPr>
-          <w:rFonts w:ascii="Lato" w:hAnsi="Lato" w:cs="Lato"/>
-          <w:sz w:val="20"/>
-          <w:szCs w:val="20"/>
-        </w:rPr>
-        <w:t>+ people.</w:t>
-      </w:r>
-    </w:p>
-    <w:p>
-      <w:pPr>
-        <w:tabs>
-          <w:tab w:val="left" w:pos="1980"/>
-          <w:tab w:val="left" w:pos="5760"/>
-          <w:tab w:val="left" w:pos="8460"/>
-        </w:tabs>
-        <w:spacing w:after="0" w:line="240" w:lineRule="auto"/>
-        <w:ind w:left="1980" w:hanging="1980"/>
         <w:rPr>
           <w:rFonts w:ascii="Lato" w:hAnsi="Lato" w:cs="Lato"/>
           <w:sz w:val="20"/>
@@ -1699,158 +1589,6 @@
           <w:sz w:val="20"/>
           <w:szCs w:val="20"/>
         </w:rPr>
-        <w:t>Johns Hopkins University</w:t>
-      </w:r>
-      <w:r>
-        <w:rPr>
-          <w:rFonts w:ascii="Lato" w:hAnsi="Lato" w:cs="Lato"/>
-          <w:b/>
-          <w:sz w:val="20"/>
-          <w:szCs w:val="20"/>
-        </w:rPr>
-        <w:tab/>
-      </w:r>
-      <w:r>
-        <w:rPr>
-          <w:rFonts w:ascii="Lato" w:hAnsi="Lato" w:cs="Lato"/>
-          <w:b/>
-          <w:sz w:val="20"/>
-          <w:szCs w:val="20"/>
-        </w:rPr>
-        <w:tab/>
-      </w:r>
-      <w:r>
-        <w:rPr>
-          <w:rFonts w:ascii="Lato" w:hAnsi="Lato" w:cs="Lato"/>
-          <w:b/>
-          <w:sz w:val="20"/>
-          <w:szCs w:val="20"/>
-        </w:rPr>
-        <w:tab/>
-        <w:t>Baltimore, MD</w:t>
-      </w:r>
-    </w:p>
-    <w:p>
-      <w:pPr>
-        <w:tabs>
-          <w:tab w:val="left" w:pos="1980"/>
-          <w:tab w:val="left" w:pos="5760"/>
-          <w:tab w:val="left" w:pos="8010"/>
-          <w:tab w:val="right" w:pos="10800"/>
-        </w:tabs>
-        <w:spacing w:after="0" w:line="240" w:lineRule="auto"/>
-        <w:rPr>
-          <w:rFonts w:ascii="Lato" w:hAnsi="Lato" w:cs="Lato"/>
-          <w:sz w:val="20"/>
-          <w:szCs w:val="20"/>
-        </w:rPr>
-      </w:pPr>
-      <w:r>
-        <w:rPr>
-          <w:rFonts w:ascii="Lato" w:hAnsi="Lato" w:cs="Lato"/>
-          <w:sz w:val="20"/>
-          <w:szCs w:val="20"/>
-        </w:rPr>
-        <w:t>Master</w:t>
-      </w:r>
-      <w:r>
-        <w:rPr>
-          <w:rFonts w:ascii="Lato" w:hAnsi="Lato" w:cs="Lato"/>
-          <w:sz w:val="20"/>
-          <w:szCs w:val="20"/>
-        </w:rPr>
-        <w:t xml:space="preserve"> of Science, Computer Science</w:t>
-      </w:r>
-      <w:r>
-        <w:rPr>
-          <w:rFonts w:ascii="Lato" w:hAnsi="Lato" w:cs="Lato"/>
-          <w:sz w:val="20"/>
-          <w:szCs w:val="20"/>
-        </w:rPr>
-        <w:tab/>
-      </w:r>
-      <w:r>
-        <w:rPr>
-          <w:rFonts w:ascii="Lato" w:hAnsi="Lato" w:cs="Lato"/>
-          <w:sz w:val="20"/>
-          <w:szCs w:val="20"/>
-        </w:rPr>
-        <w:tab/>
-      </w:r>
-      <w:r>
-        <w:rPr>
-          <w:rFonts w:ascii="Lato" w:hAnsi="Lato" w:cs="Lato"/>
-          <w:sz w:val="20"/>
-          <w:szCs w:val="20"/>
-        </w:rPr>
-        <w:tab/>
-        <w:t>202</w:t>
-      </w:r>
-      <w:r>
-        <w:rPr>
-          <w:rFonts w:ascii="Lato" w:hAnsi="Lato" w:cs="Lato"/>
-          <w:sz w:val="20"/>
-          <w:szCs w:val="20"/>
-        </w:rPr>
-        <w:t>4</w:t>
-      </w:r>
-      <w:r>
-        <w:rPr>
-          <w:rFonts w:ascii="Lato" w:hAnsi="Lato" w:cs="Lato"/>
-          <w:sz w:val="20"/>
-          <w:szCs w:val="20"/>
-        </w:rPr>
-        <w:t xml:space="preserve"> </w:t>
-      </w:r>
-      <w:r>
-        <w:rPr>
-          <w:rFonts w:ascii="Lato" w:hAnsi="Lato" w:cs="Lato"/>
-          <w:sz w:val="20"/>
-          <w:szCs w:val="20"/>
-        </w:rPr>
-        <w:t>- Ongoing</w:t>
-      </w:r>
-    </w:p>
-    <w:p>
-      <w:pPr>
-        <w:tabs>
-          <w:tab w:val="left" w:pos="1980"/>
-          <w:tab w:val="left" w:pos="5760"/>
-          <w:tab w:val="left" w:pos="8010"/>
-          <w:tab w:val="right" w:pos="10800"/>
-        </w:tabs>
-        <w:spacing w:after="0" w:line="240" w:lineRule="auto"/>
-        <w:rPr>
-          <w:rFonts w:ascii="Lato" w:hAnsi="Lato" w:cs="Lato"/>
-          <w:b/>
-          <w:sz w:val="20"/>
-          <w:szCs w:val="20"/>
-        </w:rPr>
-      </w:pPr>
-    </w:p>
-    <w:p>
-      <w:pPr>
-        <w:tabs>
-          <w:tab w:val="left" w:pos="1980"/>
-          <w:tab w:val="left" w:pos="5760"/>
-          <w:tab w:val="left" w:pos="8010"/>
-          <w:tab w:val="right" w:pos="10800"/>
-        </w:tabs>
-        <w:spacing w:after="0" w:line="240" w:lineRule="auto"/>
-        <w:rPr>
-          <w:rFonts w:ascii="Lato" w:hAnsi="Lato" w:cs="Lato"/>
-          <w:b/>
-          <w:sz w:val="20"/>
-          <w:szCs w:val="20"/>
-        </w:rPr>
-      </w:pPr>
-      <w:r>
-        <w:rPr>
-          <w:rFonts w:ascii="Lato" w:hAnsi="Lato" w:cs="Lato"/>
-          <w:b/>
-          <w:sz w:val="20"/>
-          <w:szCs w:val="20"/>
-        </w:rPr>
         <w:t xml:space="preserve">University of </w:t>
       </w:r>
       <w:r>
@@ -2460,357 +2198,17 @@
     <w:p>
       <w:pPr>
         <w:tabs>
-          <w:tab w:val="left" w:pos="2610"/>
-          <w:tab w:val="left" w:pos="5580"/>
-          <w:tab w:val="left" w:pos="8100"/>
-        </w:tabs>
-        <w:spacing w:after="0" w:line="240" w:lineRule="auto"/>
-        <w:rPr>
-          <w:rFonts w:ascii="Lato" w:hAnsi="Lato" w:cs="Lato"/>
-          <w:sz w:val="20"/>
-          <w:szCs w:val="20"/>
-        </w:rPr>
-      </w:pPr>
-    </w:p>
-    <w:p>
-      <w:pPr>
-        <w:spacing w:line="240" w:lineRule="auto"/>
-        <w:rPr>
-          <w:rFonts w:ascii="Lato" w:hAnsi="Lato" w:cs="Lato"/>
-          <w:b/>
-          <w:sz w:val="24"/>
-          <w:szCs w:val="24"/>
-        </w:rPr>
-      </w:pPr>
-      <w:r>
-        <w:rPr>
-          <w:rStyle w:val="Hyperlink"/>
-          <w:rFonts w:ascii="Lato" w:hAnsi="Lato" w:cs="Lato"/>
-          <w:iCs/>
-          <w:noProof/>
-          <w:color w:val="auto"/>
-          <w:sz w:val="24"/>
-          <w:szCs w:val="24"/>
-        </w:rPr>
-        <mc:AlternateContent>
-          <mc:Choice Requires="wps">
-            <w:drawing>
-              <wp:anchor distT="4294967295" distB="4294967295" distL="114300" distR="114300" simplePos="0" relativeHeight="251679744" behindDoc="0" locked="0" layoutInCell="1" allowOverlap="1" wp14:anchorId="2FDFE0E3" wp14:editId="3AC323B4">
-                <wp:simplePos x="0" y="0"/>
-                <wp:positionH relativeFrom="column">
-                  <wp:posOffset>9525</wp:posOffset>
-                </wp:positionH>
-                <wp:positionV relativeFrom="paragraph">
-                  <wp:posOffset>187324</wp:posOffset>
-                </wp:positionV>
-                <wp:extent cx="6819900" cy="0"/>
-                <wp:effectExtent l="0" t="0" r="0" b="0"/>
-                <wp:wrapNone/>
-                <wp:docPr id="1999248165" name="Straight Connector 1999248165"/>
-                <wp:cNvGraphicFramePr>
-                  <a:graphicFrameLocks xmlns:a="http://schemas.openxmlformats.org/drawingml/2006/main"/>
-                </wp:cNvGraphicFramePr>
-                <a:graphic xmlns:a="http://schemas.openxmlformats.org/drawingml/2006/main">
-                  <a:graphicData uri="http://schemas.microsoft.com/office/word/2010/wordprocessingShape">
-                    <wps:wsp>
-                      <wps:cNvCnPr>
-                        <a:cxnSpLocks/>
-                      </wps:cNvCnPr>
-                      <wps:spPr>
-                        <a:xfrm>
-                          <a:off x="0" y="0"/>
-                          <a:ext cx="6819900" cy="0"/>
-                        </a:xfrm>
-                        <a:prstGeom prst="line">
-                          <a:avLst/>
-                        </a:prstGeom>
-                      </wps:spPr>
-                      <wps:style>
-                        <a:lnRef idx="1">
-                          <a:schemeClr val="dk1"/>
-                        </a:lnRef>
-                        <a:fillRef idx="0">
-                          <a:schemeClr val="dk1"/>
-                        </a:fillRef>
-                        <a:effectRef idx="0">
-                          <a:schemeClr val="dk1"/>
-                        </a:effectRef>
-                        <a:fontRef idx="minor">
-                          <a:schemeClr val="tx1"/>
-                        </a:fontRef>
-                      </wps:style>
-                      <wps:bodyPr/>
-                    </wps:wsp>
-                  </a:graphicData>
-                </a:graphic>
-                <wp14:sizeRelH relativeFrom="margin">
-                  <wp14:pctWidth>0</wp14:pctWidth>
-                </wp14:sizeRelH>
-                <wp14:sizeRelV relativeFrom="page">
-                  <wp14:pctHeight>0</wp14:pctHeight>
-                </wp14:sizeRelV>
-              </wp:anchor>
-            </w:drawing>
-          </mc:Choice>
-          <mc:Fallback>
-            <w:pict>
-              <v:line w14:anchorId="53DA14E0" id="Straight Connector 1999248165" o:spid="_x0000_s1026" style="position:absolute;z-index:251679744;visibility:visible;mso-wrap-style:square;mso-width-percent:0;mso-height-percent:0;mso-wrap-distance-left:9pt;mso-wrap-distance-top:-3e-5mm;mso-wrap-distance-right:9pt;mso-wrap-distance-bottom:-3e-5mm;mso-position-horizontal:absolute;mso-position-horizontal-relative:text;mso-position-vertical:absolute;mso-position-vertical-relative:text;mso-width-percent:0;mso-height-percent:0;mso-width-relative:margin;mso-height-relative:page" from=".75pt,14.75pt" to="537.75pt,14.75pt" o:gfxdata="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" strokecolor="black [3040]">
-                <o:lock v:ext="edit" shapetype="f"/>
-              </v:line>
-            </w:pict>
-          </mc:Fallback>
-        </mc:AlternateContent>
-      </w:r>
-      <w:r>
-        <w:rPr>
-          <w:rFonts w:ascii="Lato" w:hAnsi="Lato" w:cs="Lato"/>
-          <w:b/>
-          <w:sz w:val="24"/>
-          <w:szCs w:val="24"/>
-        </w:rPr>
-        <w:t>PERSONAL PROJECTS</w:t>
-      </w:r>
-    </w:p>
-    <w:p>
-      <w:pPr>
-        <w:tabs>
-          <w:tab w:val="left" w:pos="2160"/>
-          <w:tab w:val="left" w:pos="5760"/>
-          <w:tab w:val="left" w:pos="8100"/>
-          <w:tab w:val="right" w:pos="10800"/>
-        </w:tabs>
-        <w:spacing w:after="0" w:line="240" w:lineRule="auto"/>
-        <w:rPr>
-          <w:rFonts w:ascii="Lato" w:hAnsi="Lato" w:cs="Lato"/>
-          <w:b/>
-          <w:sz w:val="20"/>
-          <w:szCs w:val="20"/>
-        </w:rPr>
-      </w:pPr>
-      <w:r>
-        <w:rPr>
-          <w:rFonts w:ascii="Lato" w:hAnsi="Lato" w:cs="Lato"/>
-          <w:b/>
-          <w:sz w:val="20"/>
-          <w:szCs w:val="20"/>
-        </w:rPr>
-        <w:t>Covid Tracker</w:t>
-      </w:r>
-    </w:p>
-    <w:p>
-      <w:pPr>
-        <w:tabs>
-          <w:tab w:val="left" w:pos="2160"/>
-          <w:tab w:val="left" w:pos="5760"/>
-          <w:tab w:val="left" w:pos="8100"/>
-          <w:tab w:val="right" w:pos="10800"/>
-        </w:tabs>
-        <w:spacing w:after="0" w:line="240" w:lineRule="auto"/>
-        <w:rPr>
-          <w:rFonts w:ascii="Lato" w:hAnsi="Lato" w:cs="Lato"/>
-          <w:sz w:val="20"/>
-          <w:szCs w:val="20"/>
-        </w:rPr>
-      </w:pPr>
-      <w:r>
-        <w:rPr>
-          <w:rFonts w:ascii="Lato" w:hAnsi="Lato" w:cs="Lato"/>
-          <w:sz w:val="20"/>
-          <w:szCs w:val="20"/>
-        </w:rPr>
-        <w:t xml:space="preserve">Flask, </w:t>
-      </w:r>
-      <w:r>
-        <w:rPr>
-          <w:rFonts w:ascii="Lato" w:hAnsi="Lato" w:cs="Lato"/>
-          <w:sz w:val="20"/>
-          <w:szCs w:val="20"/>
-        </w:rPr>
-        <w:t>React</w:t>
-      </w:r>
-      <w:r>
-        <w:rPr>
-          <w:rFonts w:ascii="Lato" w:hAnsi="Lato" w:cs="Lato"/>
-          <w:sz w:val="20"/>
-          <w:szCs w:val="20"/>
-        </w:rPr>
-        <w:t>, PostgreSQL</w:t>
-      </w:r>
-      <w:r>
-        <w:rPr>
-          <w:rFonts w:ascii="Lato" w:hAnsi="Lato" w:cs="Lato"/>
-          <w:sz w:val="20"/>
-          <w:szCs w:val="20"/>
-        </w:rPr>
-        <w:t xml:space="preserve">, </w:t>
-      </w:r>
-      <w:r>
-        <w:rPr>
-          <w:rFonts w:ascii="Lato" w:hAnsi="Lato" w:cs="Lato"/>
-          <w:sz w:val="20"/>
-          <w:szCs w:val="20"/>
-        </w:rPr>
-        <w:t>AWS</w:t>
-      </w:r>
-    </w:p>
-    <w:p>
-      <w:pPr>
-        <w:pStyle w:val="ListParagraph"/>
-        <w:numPr>
-          <w:ilvl w:val="0"/>
-          <w:numId w:val="14"/>
-        </w:numPr>
-        <w:tabs>
           <w:tab w:val="left" w:pos="1980"/>
           <w:tab w:val="left" w:pos="5760"/>
           <w:tab w:val="left" w:pos="8460"/>
         </w:tabs>
         <w:spacing w:after="0" w:line="240" w:lineRule="auto"/>
-        <w:ind w:left="720" w:hanging="270"/>
-        <w:rPr>
-          <w:rFonts w:ascii="Lato" w:hAnsi="Lato" w:cs="Lato"/>
-          <w:sz w:val="20"/>
-          <w:szCs w:val="20"/>
-        </w:rPr>
-      </w:pPr>
-      <w:r>
-        <w:rPr>
-          <w:rFonts w:ascii="Lato" w:hAnsi="Lato" w:cs="Lato"/>
-          <w:sz w:val="20"/>
-          <w:szCs w:val="20"/>
-        </w:rPr>
-        <w:t>D</w:t>
-      </w:r>
-      <w:r>
-        <w:rPr>
-          <w:rFonts w:ascii="Lato" w:hAnsi="Lato" w:cs="Lato"/>
-          <w:sz w:val="20"/>
-          <w:szCs w:val="20"/>
-        </w:rPr>
-        <w:t xml:space="preserve">eveloped a </w:t>
-      </w:r>
-      <w:r>
-        <w:rPr>
-          <w:rFonts w:ascii="Lato" w:hAnsi="Lato" w:cs="Lato"/>
-          <w:sz w:val="20"/>
-          <w:szCs w:val="20"/>
-        </w:rPr>
-        <w:t>Leaflet</w:t>
-      </w:r>
-      <w:r>
-        <w:rPr>
-          <w:rFonts w:ascii="Lato" w:hAnsi="Lato" w:cs="Lato"/>
-          <w:sz w:val="20"/>
-          <w:szCs w:val="20"/>
-        </w:rPr>
-        <w:t xml:space="preserve"> application that allows users to view COVID statistics such as positive cases, deaths, vaccination progress for state and county across United States.</w:t>
-      </w:r>
-    </w:p>
-    <w:p>
-      <w:pPr>
-        <w:pStyle w:val="ListParagraph"/>
-        <w:numPr>
-          <w:ilvl w:val="0"/>
-          <w:numId w:val="14"/>
-        </w:numPr>
-        <w:tabs>
-          <w:tab w:val="left" w:pos="1980"/>
-          <w:tab w:val="left" w:pos="5760"/>
-          <w:tab w:val="left" w:pos="8460"/>
-        </w:tabs>
-        <w:spacing w:after="0" w:line="240" w:lineRule="auto"/>
-        <w:ind w:left="720" w:hanging="270"/>
-        <w:rPr>
-          <w:rFonts w:ascii="Lato" w:hAnsi="Lato" w:cs="Lato"/>
-          <w:sz w:val="20"/>
-          <w:szCs w:val="20"/>
-        </w:rPr>
-      </w:pPr>
-      <w:r>
-        <w:rPr>
-          <w:rFonts w:ascii="Lato" w:hAnsi="Lato" w:cs="Lato"/>
-          <w:sz w:val="20"/>
-          <w:szCs w:val="20"/>
-        </w:rPr>
-        <w:t>Maintained data ingestion</w:t>
-      </w:r>
-      <w:r>
-        <w:rPr>
-          <w:rFonts w:ascii="Lato" w:hAnsi="Lato" w:cs="Lato"/>
-          <w:sz w:val="20"/>
-          <w:szCs w:val="20"/>
-        </w:rPr>
-        <w:t xml:space="preserve"> pipeline</w:t>
-      </w:r>
-      <w:r>
-        <w:rPr>
-          <w:rFonts w:ascii="Lato" w:hAnsi="Lato" w:cs="Lato"/>
-          <w:sz w:val="20"/>
-          <w:szCs w:val="20"/>
-        </w:rPr>
-        <w:t xml:space="preserve"> </w:t>
-      </w:r>
-      <w:r>
-        <w:rPr>
-          <w:rFonts w:ascii="Lato" w:hAnsi="Lato" w:cs="Lato"/>
-          <w:sz w:val="20"/>
-          <w:szCs w:val="20"/>
-        </w:rPr>
-        <w:t>with</w:t>
-      </w:r>
-      <w:r>
-        <w:rPr>
-          <w:rFonts w:ascii="Lato" w:hAnsi="Lato" w:cs="Lato"/>
-          <w:sz w:val="20"/>
-          <w:szCs w:val="20"/>
-        </w:rPr>
-        <w:t xml:space="preserve"> </w:t>
-      </w:r>
-      <w:r>
-        <w:rPr>
-          <w:rFonts w:ascii="Lato" w:hAnsi="Lato" w:cs="Lato"/>
-          <w:sz w:val="20"/>
-          <w:szCs w:val="20"/>
-        </w:rPr>
-        <w:t>web scraping technique</w:t>
-      </w:r>
-      <w:r>
-        <w:rPr>
-          <w:rFonts w:ascii="Lato" w:hAnsi="Lato" w:cs="Lato"/>
-          <w:sz w:val="20"/>
-          <w:szCs w:val="20"/>
-        </w:rPr>
-        <w:t xml:space="preserve"> on reputable data sources such as the CDC.</w:t>
-      </w:r>
-    </w:p>
-    <w:p>
-      <w:pPr>
-        <w:pStyle w:val="ListParagraph"/>
-        <w:numPr>
-          <w:ilvl w:val="0"/>
-          <w:numId w:val="14"/>
-        </w:numPr>
-        <w:tabs>
-          <w:tab w:val="left" w:pos="1980"/>
-          <w:tab w:val="left" w:pos="5760"/>
-          <w:tab w:val="left" w:pos="8460"/>
-        </w:tabs>
-        <w:spacing w:after="0" w:line="240" w:lineRule="auto"/>
-        <w:ind w:left="720" w:hanging="270"/>
-        <w:rPr>
-          <w:rFonts w:ascii="Lato" w:hAnsi="Lato" w:cs="Lato"/>
-          <w:sz w:val="20"/>
-          <w:szCs w:val="20"/>
-        </w:rPr>
-      </w:pPr>
-      <w:r>
-        <w:rPr>
-          <w:rFonts w:ascii="Lato" w:hAnsi="Lato" w:cs="Lato"/>
-          <w:sz w:val="20"/>
-          <w:szCs w:val="20"/>
-        </w:rPr>
-        <w:t>Automated application deployment using cloud infrastructure such as AWS Amplify, AWS RDS, and GitHub actions.</w:t>
-      </w:r>
+        <w:rPr>
+          <w:rFonts w:ascii="Lato" w:hAnsi="Lato" w:cs="Lato"/>
+          <w:sz w:val="20"/>
+          <w:szCs w:val="20"/>
+        </w:rPr>
+      </w:pPr>
     </w:p>
     <w:sectPr>
       <w:pgSz w:w="12240" w:h="15840"/>
@@ -3405,7 +2803,7 @@
         <w:rFonts w:ascii="Symbol" w:hAnsi="Symbol" w:hint="default"/>
       </w:rPr>
     </w:lvl>
-    <w:lvl w:ilvl="1" w:tplc="04090003" w:tentative="1">
+    <w:lvl w:ilvl="1" w:tplc="04090003">
       <w:start w:val="1"/>
       <w:numFmt w:val="bullet"/>
       <w:lvlText w:val="o"/>

</xml_diff>